<commit_message>
Aumento a la documentacion
</commit_message>
<xml_diff>
--- a/Documentacion.docx
+++ b/Documentacion.docx
@@ -66,7 +66,20 @@
         <w:t>así</w:t>
       </w:r>
       <w:r>
-        <w:t xml:space="preserve"> se le aplicara un sentido de Parkour a su jugabilidad.</w:t>
+        <w:t xml:space="preserve"> se le aplicara un sentido de Parkour a su jugabilidad</w:t>
+      </w:r>
+      <w:bookmarkStart w:id="0" w:name="_GoBack"/>
+      <w:bookmarkEnd w:id="0"/>
+      <w:r>
+        <w:t>.</w:t>
+      </w:r>
+    </w:p>
+    <w:p>
+      <w:pPr>
+        <w:jc w:val="both"/>
+      </w:pPr>
+      <w:r>
+        <w:t>A continuación se presenta el diseño básico del nivel tutorial que emplearemos en el beta</w:t>
       </w:r>
     </w:p>
     <w:p>
@@ -95,7 +108,7 @@
             <o:lock v:ext="edit" aspectratio="t"/>
           </v:shapetype>
           <v:shape id="_x0000_i1025" type="#_x0000_t75" style="width:333.75pt;height:248.25pt">
-            <v:imagedata r:id="rId4" o:title="WhatsApp Image 2016-09-14 at 19.50.26" cropleft="5341f" cropright="10570f"/>
+            <v:imagedata r:id="rId4" o:title="WhatsApp Image 2016-09-14 at 19.50" cropleft="5341f" cropright="10570f"/>
           </v:shape>
         </w:pict>
       </w:r>
@@ -113,8 +126,6 @@
       <w:r>
         <w:t>el juego será un hibrido entre shooter y hack and slash</w:t>
       </w:r>
-      <w:bookmarkStart w:id="0" w:name="_GoBack"/>
-      <w:bookmarkEnd w:id="0"/>
       <w:r>
         <w:t xml:space="preserve"> con elementos de Parkour</w:t>
       </w:r>
@@ -124,6 +135,7 @@
         <w:jc w:val="both"/>
       </w:pPr>
       <w:r>
+        <w:lastRenderedPageBreak/>
         <w:t>Licencia: el juego es original.</w:t>
       </w:r>
     </w:p>
@@ -135,7 +147,6 @@
         </w:rPr>
       </w:pPr>
       <w:r>
-        <w:lastRenderedPageBreak/>
         <w:t>Mecánica</w:t>
       </w:r>
       <w:r>

</xml_diff>